<commit_message>
Alterei a fonte da informação quanto a data de inicio de pandemia do covid
</commit_message>
<xml_diff>
--- a/Monografia/TCC.docx
+++ b/Monografia/TCC.docx
@@ -1808,7 +1808,7 @@
           <w:sz w:val="24"/>
           <w:szCs w:val="24"/>
         </w:rPr>
-        <w:t>Wikipedia</w:t>
+        <w:t>UNA-SUS</w:t>
       </w:r>
       <w:r>
         <w:rPr>
@@ -1856,15 +1856,7 @@
           <w:sz w:val="24"/>
           <w:szCs w:val="24"/>
         </w:rPr>
-        <w:t>. À</w:t>
-      </w:r>
-      <w:r>
-        <w:rPr>
-          <w:rFonts w:ascii="Arial" w:hAnsi="Arial" w:cs="Arial"/>
-          <w:sz w:val="24"/>
-          <w:szCs w:val="24"/>
-        </w:rPr>
-        <w:t xml:space="preserve"> fim de conter a disseminação do </w:t>
+        <w:t xml:space="preserve">. À fim de conter a disseminação do </w:t>
       </w:r>
       <w:r>
         <w:rPr>
@@ -2049,6 +2041,33 @@
           <w:szCs w:val="24"/>
         </w:rPr>
         <w:t>, alcançando um patamar 52% abaixo do que seria normal para o mês de maio de 2021.</w:t>
+      </w:r>
+      <w:r>
+        <w:t xml:space="preserve"> </w:t>
+      </w:r>
+      <w:r>
+        <w:rPr>
+          <w:rFonts w:ascii="Arial" w:hAnsi="Arial" w:cs="Arial"/>
+          <w:sz w:val="24"/>
+          <w:szCs w:val="24"/>
+        </w:rPr>
+        <w:t xml:space="preserve">Em face disso, torna –se valido ressaltar que todos os métodos preventivos utilizados foram de extrema importância à queda dos índices dos casos de COVID-19 e a crescente procura as academias no país. Nesse sentido, foi adotado um novo plano de retoma onde se pretendia maximizar a presença de alunos e docentes, em segurança (Academia Militar, 2020c). Possibilitando, então, o acesso aos aparelhos e o retorno das atividades em grupo, como, zumba, pilates, natação, artes </w:t>
+      </w:r>
+      <w:r>
+        <w:rPr>
+          <w:rFonts w:ascii="Arial" w:hAnsi="Arial" w:cs="Arial"/>
+          <w:sz w:val="24"/>
+          <w:szCs w:val="24"/>
+        </w:rPr>
+        <w:t>marciais etc.</w:t>
+      </w:r>
+      <w:r>
+        <w:rPr>
+          <w:rFonts w:ascii="Arial" w:hAnsi="Arial" w:cs="Arial"/>
+          <w:sz w:val="24"/>
+          <w:szCs w:val="24"/>
+        </w:rPr>
+        <w:t xml:space="preserve"> Mas, utilizando-se das medidas preventivas. Desse modo, como o aumento de interesse nesse setor deve-se muito pela disseminação dos benefícios das atividades para a saúde, a IHRSA, afirma que atualmente, existem 35 mil unidades oficiais que colocam o Brasil como o segundo país com maior número de academias no mundo, atrás apenas dos EUA com mais de 40 mil</w:t>
       </w:r>
     </w:p>
     <w:p>
@@ -2294,34 +2313,62 @@
       <w:pPr>
         <w:spacing w:after="120" w:line="360" w:lineRule="auto"/>
         <w:rPr>
-          <w:rFonts w:ascii="Arial" w:hAnsi="Arial" w:cs="Arial"/>
-        </w:rPr>
-      </w:pPr>
-      <w:r>
-        <w:rPr>
           <w:rFonts w:ascii="Ubuntu" w:hAnsi="Ubuntu"/>
           <w:color w:val="000000"/>
           <w:shd w:val="clear" w:color="auto" w:fill="FFFFFF"/>
         </w:rPr>
-        <w:t>CUCINOTTA, Domenico; VANELLI, Maurizio. WHO Declares COVID-19 a Pandemic. </w:t>
-      </w:r>
-      <w:r>
-        <w:rPr>
-          <w:rFonts w:ascii="Ubuntu" w:hAnsi="Ubuntu"/>
-          <w:b/>
-          <w:bCs/>
-          <w:color w:val="000000"/>
-          <w:shd w:val="clear" w:color="auto" w:fill="FFFFFF"/>
-        </w:rPr>
-        <w:t>WHO Declares COVID-19 a Pandemic</w:t>
-      </w:r>
+      </w:pPr>
       <w:r>
         <w:rPr>
           <w:rFonts w:ascii="Ubuntu" w:hAnsi="Ubuntu"/>
           <w:color w:val="000000"/>
           <w:shd w:val="clear" w:color="auto" w:fill="FFFFFF"/>
         </w:rPr>
-        <w:t>, Parma, ano 2020, v. Vol. 91 No. 1, p. 157-158, 19 mar. 2020. DOI https://doi.org/10.23750/abm.v91i1.9397. Disponível em: https://pubmed.ncbi.nlm.nih.gov/32191675/. Acesso em: 25 ago. 2022.</w:t>
+        <w:t>CUCINOTTA, Domenico; VANELLI, Maurizio. WHO Declares COVID-19 a Pandemic. </w:t>
+      </w:r>
+      <w:r>
+        <w:rPr>
+          <w:rFonts w:ascii="Ubuntu" w:hAnsi="Ubuntu"/>
+          <w:b/>
+          <w:bCs/>
+          <w:color w:val="000000"/>
+          <w:shd w:val="clear" w:color="auto" w:fill="FFFFFF"/>
+        </w:rPr>
+        <w:t>WHO Declares COVID-19 a Pandemic</w:t>
+      </w:r>
+      <w:r>
+        <w:rPr>
+          <w:rFonts w:ascii="Ubuntu" w:hAnsi="Ubuntu"/>
+          <w:color w:val="000000"/>
+          <w:shd w:val="clear" w:color="auto" w:fill="FFFFFF"/>
+        </w:rPr>
+        <w:t xml:space="preserve">, Parma, ano 2020, v. Vol. 91 No. 1, p. 157-158, 19 mar. 2020. DOI https://doi.org/10.23750/abm.v91i1.9397. Disponível em: </w:t>
+      </w:r>
+      <w:hyperlink r:id="rId12" w:history="1">
+        <w:r>
+          <w:rPr>
+            <w:rStyle w:val="Hyperlink"/>
+            <w:rFonts w:ascii="Ubuntu" w:hAnsi="Ubuntu"/>
+            <w:shd w:val="clear" w:color="auto" w:fill="FFFFFF"/>
+          </w:rPr>
+          <w:t>https://pubmed.ncbi.nlm.nih.gov/32191675/</w:t>
+        </w:r>
+      </w:hyperlink>
+      <w:r>
+        <w:rPr>
+          <w:rFonts w:ascii="Ubuntu" w:hAnsi="Ubuntu"/>
+          <w:color w:val="000000"/>
+          <w:shd w:val="clear" w:color="auto" w:fill="FFFFFF"/>
+        </w:rPr>
+        <w:t xml:space="preserve"> </w:t>
+      </w:r>
+      <w:r>
+        <w:rPr>
+          <w:rFonts w:ascii="Ubuntu" w:hAnsi="Ubuntu"/>
+          <w:color w:val="000000"/>
+          <w:shd w:val="clear" w:color="auto" w:fill="FFFFFF"/>
+        </w:rPr>
+        <w:t>. Acesso em: 25 ago. 2022.</w:t>
       </w:r>
     </w:p>
     <w:p>
@@ -2333,6 +2380,112 @@
       </w:pPr>
       <w:r>
         <w:rPr>
+          <w:rFonts w:ascii="Ubuntu" w:hAnsi="Ubuntu"/>
+          <w:color w:val="000000"/>
+          <w:shd w:val="clear" w:color="auto" w:fill="FFFFFF"/>
+        </w:rPr>
+        <w:t>Organização Mundial de Saúde declara pandemia do novo Coronavírus</w:t>
+      </w:r>
+      <w:r>
+        <w:rPr>
+          <w:rFonts w:ascii="Ubuntu" w:hAnsi="Ubuntu"/>
+          <w:color w:val="000000"/>
+          <w:shd w:val="clear" w:color="auto" w:fill="FFFFFF"/>
+        </w:rPr>
+        <w:t>:</w:t>
+      </w:r>
+      <w:r>
+        <w:t xml:space="preserve"> </w:t>
+      </w:r>
+      <w:r>
+        <w:rPr>
+          <w:rFonts w:ascii="Ubuntu" w:hAnsi="Ubuntu"/>
+          <w:color w:val="000000"/>
+          <w:shd w:val="clear" w:color="auto" w:fill="FFFFFF"/>
+        </w:rPr>
+        <w:t>Mudança de classificação obriga países a tomarem atitudes preventivas</w:t>
+      </w:r>
+      <w:r>
+        <w:rPr>
+          <w:rFonts w:ascii="Ubuntu" w:hAnsi="Ubuntu"/>
+          <w:color w:val="000000"/>
+          <w:shd w:val="clear" w:color="auto" w:fill="FFFFFF"/>
+        </w:rPr>
+        <w:t xml:space="preserve">. </w:t>
+      </w:r>
+      <w:r>
+        <w:rPr>
+          <w:rFonts w:ascii="Ubuntu" w:hAnsi="Ubuntu"/>
+          <w:b/>
+          <w:bCs/>
+          <w:color w:val="000000"/>
+          <w:shd w:val="clear" w:color="auto" w:fill="FFFFFF"/>
+        </w:rPr>
+        <w:t>UNA-SUS</w:t>
+      </w:r>
+      <w:r>
+        <w:rPr>
+          <w:rFonts w:ascii="Ubuntu" w:hAnsi="Ubuntu"/>
+          <w:color w:val="000000"/>
+          <w:shd w:val="clear" w:color="auto" w:fill="FFFFFF"/>
+        </w:rPr>
+        <w:t>, Brasília, 11 mar. 2020. Saúde</w:t>
+      </w:r>
+      <w:r>
+        <w:rPr>
+          <w:rFonts w:ascii="Ubuntu" w:hAnsi="Ubuntu"/>
+          <w:color w:val="000000"/>
+          <w:shd w:val="clear" w:color="auto" w:fill="FFFFFF"/>
+        </w:rPr>
+        <w:t>. Disponível em:</w:t>
+      </w:r>
+      <w:r>
+        <w:t xml:space="preserve"> </w:t>
+      </w:r>
+      <w:hyperlink r:id="rId13" w:history="1">
+        <w:r>
+          <w:rPr>
+            <w:rStyle w:val="Hyperlink"/>
+            <w:rFonts w:ascii="Ubuntu" w:hAnsi="Ubuntu"/>
+            <w:shd w:val="clear" w:color="auto" w:fill="FFFFFF"/>
+          </w:rPr>
+          <w:t>https://www.unasus.gov.br/noticia/organizacao-mundial-de-saude-declara-pandemia-de-coronavirus#:~:text=Organização%20Mundial%20de%20Saúde%20declara%20pandemia%20do%20novo%20Coronavírus,-Mudança%20de%20classificação&amp;text=Tedros%20Adhanom%2C%20diretor%20geral%20da,Sars-Cov-2</w:t>
+        </w:r>
+      </w:hyperlink>
+      <w:r>
+        <w:rPr>
+          <w:rFonts w:ascii="Ubuntu" w:hAnsi="Ubuntu"/>
+          <w:color w:val="000000"/>
+          <w:shd w:val="clear" w:color="auto" w:fill="FFFFFF"/>
+        </w:rPr>
+        <w:t>).</w:t>
+      </w:r>
+      <w:r>
+        <w:rPr>
+          <w:rFonts w:ascii="Ubuntu" w:hAnsi="Ubuntu"/>
+          <w:color w:val="000000"/>
+          <w:shd w:val="clear" w:color="auto" w:fill="FFFFFF"/>
+        </w:rPr>
+        <w:t xml:space="preserve"> </w:t>
+      </w:r>
+      <w:r>
+        <w:rPr>
+          <w:rFonts w:ascii="Ubuntu" w:hAnsi="Ubuntu"/>
+          <w:color w:val="000000"/>
+          <w:shd w:val="clear" w:color="auto" w:fill="FFFFFF"/>
+        </w:rPr>
+        <w:t>Acesso em: 04 set. 2022.</w:t>
+      </w:r>
+    </w:p>
+    <w:p>
+      <w:pPr>
+        <w:spacing w:after="120" w:line="360" w:lineRule="auto"/>
+        <w:rPr>
+          <w:rFonts w:ascii="Arial" w:hAnsi="Arial" w:cs="Arial"/>
+        </w:rPr>
+      </w:pPr>
+      <w:r>
+        <w:rPr>
           <w:rFonts w:ascii="Arial" w:hAnsi="Arial" w:cs="Arial"/>
         </w:rPr>
         <w:t>AVARENGA, Darlan</w:t>
@@ -2401,7 +2554,7 @@
       <w:r>
         <w:t xml:space="preserve"> </w:t>
       </w:r>
-      <w:hyperlink r:id="rId12" w:history="1">
+      <w:hyperlink r:id="rId14" w:history="1">
         <w:r>
           <w:rPr>
             <w:rStyle w:val="Hyperlink"/>
@@ -2416,6 +2569,12 @@
         </w:rPr>
         <w:t>. Acesso em: 25 ago. 2022</w:t>
       </w:r>
+      <w:r>
+        <w:rPr>
+          <w:rFonts w:ascii="Arial" w:hAnsi="Arial" w:cs="Arial"/>
+        </w:rPr>
+        <w:t>.</w:t>
+      </w:r>
     </w:p>
     <w:p>
       <w:pPr>
@@ -2483,7 +2642,7 @@
       <w:r>
         <w:t xml:space="preserve"> </w:t>
       </w:r>
-      <w:hyperlink r:id="rId13" w:history="1">
+      <w:hyperlink r:id="rId15" w:history="1">
         <w:r>
           <w:rPr>
             <w:rStyle w:val="Hyperlink"/>
@@ -2496,7 +2655,25 @@
         <w:rPr>
           <w:rFonts w:ascii="Arial" w:hAnsi="Arial" w:cs="Arial"/>
         </w:rPr>
-        <w:t>. Acesso em: 25 ago. 22</w:t>
+        <w:t xml:space="preserve">. Acesso em: 25 ago. </w:t>
+      </w:r>
+      <w:r>
+        <w:rPr>
+          <w:rFonts w:ascii="Arial" w:hAnsi="Arial" w:cs="Arial"/>
+        </w:rPr>
+        <w:t>20</w:t>
+      </w:r>
+      <w:r>
+        <w:rPr>
+          <w:rFonts w:ascii="Arial" w:hAnsi="Arial" w:cs="Arial"/>
+        </w:rPr>
+        <w:t>22</w:t>
+      </w:r>
+      <w:r>
+        <w:rPr>
+          <w:rFonts w:ascii="Arial" w:hAnsi="Arial" w:cs="Arial"/>
+        </w:rPr>
+        <w:t>.</w:t>
       </w:r>
     </w:p>
     <w:sectPr>
@@ -2569,6 +2746,7 @@
         <w:docPartUnique/>
       </w:docPartObj>
     </w:sdtPr>
+    <w:sdtEndPr/>
     <w:sdtContent>
       <w:p>
         <w:pPr>
@@ -2824,6 +3002,7 @@
     <w:lsdException w:name="HTML Sample" w:semiHidden="1" w:unhideWhenUsed="1"/>
     <w:lsdException w:name="HTML Typewriter" w:semiHidden="1" w:unhideWhenUsed="1"/>
     <w:lsdException w:name="HTML Variable" w:semiHidden="1" w:unhideWhenUsed="1"/>
+    <w:lsdException w:name="Normal Table" w:semiHidden="1" w:unhideWhenUsed="1"/>
     <w:lsdException w:name="annotation subject" w:semiHidden="1" w:unhideWhenUsed="1"/>
     <w:lsdException w:name="No List" w:semiHidden="1" w:unhideWhenUsed="1"/>
     <w:lsdException w:name="Outline List 1" w:semiHidden="1" w:unhideWhenUsed="1"/>
@@ -2866,8 +3045,11 @@
     <w:lsdException w:name="Table Contemporary" w:semiHidden="1" w:unhideWhenUsed="1"/>
     <w:lsdException w:name="Table Elegant" w:semiHidden="1" w:unhideWhenUsed="1"/>
     <w:lsdException w:name="Table Professional" w:semiHidden="1" w:unhideWhenUsed="1"/>
+    <w:lsdException w:name="Table Subtle 1" w:semiHidden="1" w:unhideWhenUsed="1"/>
     <w:lsdException w:name="Table Subtle 2" w:semiHidden="1" w:unhideWhenUsed="1"/>
     <w:lsdException w:name="Table Web 1" w:semiHidden="1" w:unhideWhenUsed="1"/>
+    <w:lsdException w:name="Table Web 2" w:semiHidden="1" w:unhideWhenUsed="1"/>
+    <w:lsdException w:name="Table Web 3" w:semiHidden="1" w:unhideWhenUsed="1"/>
     <w:lsdException w:name="Balloon Text" w:semiHidden="1" w:unhideWhenUsed="1"/>
     <w:lsdException w:name="Table Grid" w:uiPriority="39"/>
     <w:lsdException w:name="Table Theme" w:semiHidden="1" w:unhideWhenUsed="1"/>
@@ -3526,12 +3708,7 @@
 </file>
 
 <file path=customXml/item1.xml><?xml version="1.0" encoding="utf-8"?>
-<?mso-contentType ?>
-<FormTemplates xmlns="http://schemas.microsoft.com/sharepoint/v3/contenttype/forms">
-  <Display>DocumentLibraryForm</Display>
-  <Edit>DocumentLibraryForm</Edit>
-  <New>DocumentLibraryForm</New>
-</FormTemplates>
+<b:Sources xmlns:b="http://schemas.openxmlformats.org/officeDocument/2006/bibliography" xmlns="http://schemas.openxmlformats.org/officeDocument/2006/bibliography" SelectedStyle="\APASixthEditionOfficeOnline.xsl" StyleName="APA" Version="6"/>
 </file>
 
 <file path=customXml/item2.xml><?xml version="1.0" encoding="utf-8"?>
@@ -3541,7 +3718,12 @@
 </file>
 
 <file path=customXml/item3.xml><?xml version="1.0" encoding="utf-8"?>
-<b:Sources xmlns:b="http://schemas.openxmlformats.org/officeDocument/2006/bibliography" xmlns="http://schemas.openxmlformats.org/officeDocument/2006/bibliography" SelectedStyle="\APASixthEditionOfficeOnline.xsl" StyleName="APA" Version="6"/>
+<?mso-contentType ?>
+<FormTemplates xmlns="http://schemas.microsoft.com/sharepoint/v3/contenttype/forms">
+  <Display>DocumentLibraryForm</Display>
+  <Edit>DocumentLibraryForm</Edit>
+  <New>DocumentLibraryForm</New>
+</FormTemplates>
 </file>
 
 <file path=customXml/item4.xml><?xml version="1.0" encoding="utf-8"?>
@@ -3768,9 +3950,9 @@
 </file>
 
 <file path=customXml/itemProps1.xml><?xml version="1.0" encoding="utf-8"?>
-<ds:datastoreItem xmlns:ds="http://schemas.openxmlformats.org/officeDocument/2006/customXml" ds:itemID="{726B6CF7-7E64-472D-93D7-25032DF2EBD5}">
+<ds:datastoreItem xmlns:ds="http://schemas.openxmlformats.org/officeDocument/2006/customXml" ds:itemID="{14B440F3-C826-4878-8B0C-3DF173A7AE8F}">
   <ds:schemaRefs>
-    <ds:schemaRef ds:uri="http://schemas.microsoft.com/sharepoint/v3/contenttype/forms"/>
+    <ds:schemaRef ds:uri="http://schemas.openxmlformats.org/officeDocument/2006/bibliography"/>
   </ds:schemaRefs>
 </ds:datastoreItem>
 </file>
@@ -3785,9 +3967,9 @@
 </file>
 
 <file path=customXml/itemProps3.xml><?xml version="1.0" encoding="utf-8"?>
-<ds:datastoreItem xmlns:ds="http://schemas.openxmlformats.org/officeDocument/2006/customXml" ds:itemID="{14B440F3-C826-4878-8B0C-3DF173A7AE8F}">
+<ds:datastoreItem xmlns:ds="http://schemas.openxmlformats.org/officeDocument/2006/customXml" ds:itemID="{726B6CF7-7E64-472D-93D7-25032DF2EBD5}">
   <ds:schemaRefs>
-    <ds:schemaRef ds:uri="http://schemas.openxmlformats.org/officeDocument/2006/bibliography"/>
+    <ds:schemaRef ds:uri="http://schemas.microsoft.com/sharepoint/v3/contenttype/forms"/>
   </ds:schemaRefs>
 </ds:datastoreItem>
 </file>

</xml_diff>